<commit_message>
Student 1 finished(DOCS Completed)
</commit_message>
<xml_diff>
--- a/reports/Grupal/Requirements - Group.docx
+++ b/reports/Grupal/Requirements - Group.docx
@@ -1,6 +1,6 @@
 
 <file path=word/document.xml><?xml version="1.0" encoding="utf-8"?>
-<w:document xmlns:wpc="http://schemas.microsoft.com/office/word/2010/wordprocessingCanvas" xmlns:cx="http://schemas.microsoft.com/office/drawing/2014/chartex" xmlns:cx1="http://schemas.microsoft.com/office/drawing/2015/9/8/chartex" xmlns:cx2="http://schemas.microsoft.com/office/drawing/2015/10/21/chartex" xmlns:cx3="http://schemas.microsoft.com/office/drawing/2016/5/9/chartex" xmlns:cx4="http://schemas.microsoft.com/office/drawing/2016/5/10/chartex" xmlns:cx5="http://schemas.microsoft.com/office/drawing/2016/5/11/chartex" xmlns:cx6="http://schemas.microsoft.com/office/drawing/2016/5/12/chartex" xmlns:cx7="http://schemas.microsoft.com/office/drawing/2016/5/13/chartex" xmlns:cx8="http://schemas.microsoft.com/office/drawing/2016/5/14/chartex" xmlns:mc="http://schemas.openxmlformats.org/markup-compatibility/2006" xmlns:aink="http://schemas.microsoft.com/office/drawing/2016/ink" xmlns:am3d="http://schemas.microsoft.com/office/drawing/2017/model3d" xmlns:o="urn:schemas-microsoft-com:office:office" xmlns:r="http://schemas.openxmlformats.org/officeDocument/2006/relationships" xmlns:m="http://schemas.openxmlformats.org/officeDocument/2006/math" xmlns:v="urn:schemas-microsoft-com:vml" xmlns:wp14="http://schemas.microsoft.com/office/word/2010/wordprocessingDrawing" xmlns:wp="http://schemas.openxmlformats.org/drawingml/2006/wordprocessingDrawing" xmlns:w10="urn:schemas-microsoft-com:office:word" xmlns:w="http://schemas.openxmlformats.org/wordprocessingml/2006/main" xmlns:w14="http://schemas.microsoft.com/office/word/2010/wordml" xmlns:w15="http://schemas.microsoft.com/office/word/2012/wordml" xmlns:w16cex="http://schemas.microsoft.com/office/word/2018/wordml/cex" xmlns:w16cid="http://schemas.microsoft.com/office/word/2016/wordml/cid" xmlns:w16="http://schemas.microsoft.com/office/word/2018/wordml" xmlns:w16se="http://schemas.microsoft.com/office/word/2015/wordml/symex" xmlns:wpg="http://schemas.microsoft.com/office/word/2010/wordprocessingGroup" xmlns:wpi="http://schemas.microsoft.com/office/word/2010/wordprocessingInk" xmlns:wne="http://schemas.microsoft.com/office/word/2006/wordml" xmlns:wps="http://schemas.microsoft.com/office/word/2010/wordprocessingShape" mc:Ignorable="w14 w15 w16se w16cid w16 w16cex wp14">
+<w:document xmlns:wpc="http://schemas.microsoft.com/office/word/2010/wordprocessingCanvas" xmlns:cx="http://schemas.microsoft.com/office/drawing/2014/chartex" xmlns:cx1="http://schemas.microsoft.com/office/drawing/2015/9/8/chartex" xmlns:cx2="http://schemas.microsoft.com/office/drawing/2015/10/21/chartex" xmlns:cx3="http://schemas.microsoft.com/office/drawing/2016/5/9/chartex" xmlns:cx4="http://schemas.microsoft.com/office/drawing/2016/5/10/chartex" xmlns:cx5="http://schemas.microsoft.com/office/drawing/2016/5/11/chartex" xmlns:cx6="http://schemas.microsoft.com/office/drawing/2016/5/12/chartex" xmlns:cx7="http://schemas.microsoft.com/office/drawing/2016/5/13/chartex" xmlns:cx8="http://schemas.microsoft.com/office/drawing/2016/5/14/chartex" xmlns:mc="http://schemas.openxmlformats.org/markup-compatibility/2006" xmlns:aink="http://schemas.microsoft.com/office/drawing/2016/ink" xmlns:am3d="http://schemas.microsoft.com/office/drawing/2017/model3d" xmlns:o="urn:schemas-microsoft-com:office:office" xmlns:oel="http://schemas.microsoft.com/office/2019/extlst" xmlns:r="http://schemas.openxmlformats.org/officeDocument/2006/relationships" xmlns:m="http://schemas.openxmlformats.org/officeDocument/2006/math" xmlns:v="urn:schemas-microsoft-com:vml" xmlns:wp14="http://schemas.microsoft.com/office/word/2010/wordprocessingDrawing" xmlns:wp="http://schemas.openxmlformats.org/drawingml/2006/wordprocessingDrawing" xmlns:w10="urn:schemas-microsoft-com:office:word" xmlns:w="http://schemas.openxmlformats.org/wordprocessingml/2006/main" xmlns:w14="http://schemas.microsoft.com/office/word/2010/wordml" xmlns:w15="http://schemas.microsoft.com/office/word/2012/wordml" xmlns:w16cex="http://schemas.microsoft.com/office/word/2018/wordml/cex" xmlns:w16cid="http://schemas.microsoft.com/office/word/2016/wordml/cid" xmlns:w16="http://schemas.microsoft.com/office/word/2018/wordml" xmlns:w16sdtdh="http://schemas.microsoft.com/office/word/2020/wordml/sdtdatahash" xmlns:w16se="http://schemas.microsoft.com/office/word/2015/wordml/symex" xmlns:wpg="http://schemas.microsoft.com/office/word/2010/wordprocessingGroup" xmlns:wpi="http://schemas.microsoft.com/office/word/2010/wordprocessingInk" xmlns:wne="http://schemas.microsoft.com/office/word/2006/wordml" xmlns:wps="http://schemas.microsoft.com/office/word/2010/wordprocessingShape" mc:Ignorable="w14 w15 w16se w16cid w16 w16cex w16sdtdh wp14">
   <w:body>
     <w:p>
       <w:pPr>
@@ -122,7 +122,6 @@
                 <w15:appearance w15:val="hidden"/>
                 <w:text/>
               </w:sdtPr>
-              <w:sdtEndPr/>
               <w:sdtContent>
                 <w:r>
                   <w:rPr>
@@ -213,7 +212,6 @@
                 <w15:appearance w15:val="hidden"/>
                 <w:text/>
               </w:sdtPr>
-              <w:sdtEndPr/>
               <w:sdtContent>
                 <w:r>
                   <w:rPr>
@@ -352,7 +350,6 @@
                 <w15:appearance w15:val="hidden"/>
                 <w:text/>
               </w:sdtPr>
-              <w:sdtEndPr/>
               <w:sdtContent>
                 <w:r>
                   <w:rPr>
@@ -411,7 +408,6 @@
                 <w15:appearance w15:val="hidden"/>
                 <w:text/>
               </w:sdtPr>
-              <w:sdtEndPr/>
               <w:sdtContent>
                 <w:r>
                   <w:rPr>
@@ -476,7 +472,6 @@
                 <w15:appearance w15:val="hidden"/>
                 <w:text/>
               </w:sdtPr>
-              <w:sdtEndPr/>
               <w:sdtContent>
                 <w:r>
                   <w:rPr>
@@ -562,7 +557,6 @@
                 <w15:appearance w15:val="hidden"/>
                 <w:text/>
               </w:sdtPr>
-              <w:sdtEndPr/>
               <w:sdtContent>
                 <w:r>
                   <w:rPr>
@@ -617,7 +611,6 @@
                 <w15:appearance w15:val="hidden"/>
                 <w:text/>
               </w:sdtPr>
-              <w:sdtEndPr/>
               <w:sdtContent>
                 <w:r>
                   <w:rPr>
@@ -688,7 +681,6 @@
                 <w15:appearance w15:val="hidden"/>
                 <w:text/>
               </w:sdtPr>
-              <w:sdtEndPr/>
               <w:sdtContent>
                 <w:r>
                   <w:rPr>
@@ -753,7 +745,6 @@
                 <w15:appearance w15:val="hidden"/>
                 <w:text/>
               </w:sdtPr>
-              <w:sdtEndPr/>
               <w:sdtContent>
                 <w:r>
                   <w:rPr>
@@ -844,7 +835,6 @@
                 <w15:appearance w15:val="hidden"/>
                 <w:text/>
               </w:sdtPr>
-              <w:sdtEndPr/>
               <w:sdtContent>
                 <w:r>
                   <w:rPr>
@@ -899,7 +889,6 @@
                 <w15:appearance w15:val="hidden"/>
                 <w:text/>
               </w:sdtPr>
-              <w:sdtEndPr/>
               <w:sdtContent>
                 <w:r>
                   <w:rPr>
@@ -964,7 +953,6 @@
                 <w15:appearance w15:val="hidden"/>
                 <w:text/>
               </w:sdtPr>
-              <w:sdtEndPr/>
               <w:sdtContent>
                 <w:r>
                   <w:rPr>
@@ -1040,7 +1028,6 @@
                 </w:placeholder>
                 <w:text/>
               </w:sdtPr>
-              <w:sdtEndPr/>
               <w:sdtContent>
                 <w:r>
                   <w:rPr>
@@ -1132,7 +1119,6 @@
                 <w15:appearance w15:val="hidden"/>
                 <w:text/>
               </w:sdtPr>
-              <w:sdtEndPr/>
               <w:sdtContent>
                 <w:r>
                   <w:rPr>
@@ -1193,7 +1179,6 @@
                 <w15:appearance w15:val="hidden"/>
                 <w:text/>
               </w:sdtPr>
-              <w:sdtEndPr/>
               <w:sdtContent>
                 <w:r>
                   <w:rPr>
@@ -1258,7 +1243,6 @@
                 <w15:appearance w15:val="hidden"/>
                 <w:text/>
               </w:sdtPr>
-              <w:sdtEndPr/>
               <w:sdtContent>
                 <w:r>
                   <w:rPr>
@@ -1329,7 +1313,6 @@
                 <w15:appearance w15:val="hidden"/>
                 <w:text/>
               </w:sdtPr>
-              <w:sdtEndPr/>
               <w:sdtContent>
                 <w:r>
                   <w:rPr>
@@ -1429,7 +1412,6 @@
                 <w15:appearance w15:val="hidden"/>
                 <w:text/>
               </w:sdtPr>
-              <w:sdtEndPr/>
               <w:sdtContent>
                 <w:r>
                   <w:rPr>
@@ -1490,7 +1472,6 @@
                 <w15:appearance w15:val="hidden"/>
                 <w:text/>
               </w:sdtPr>
-              <w:sdtEndPr/>
               <w:sdtContent>
                 <w:r>
                   <w:rPr>
@@ -1555,7 +1536,6 @@
                 <w15:appearance w15:val="hidden"/>
                 <w:text/>
               </w:sdtPr>
-              <w:sdtEndPr/>
               <w:sdtContent>
                 <w:r>
                   <w:rPr>
@@ -1613,7 +1593,6 @@
                 </w:placeholder>
                 <w:text/>
               </w:sdtPr>
-              <w:sdtEndPr/>
               <w:sdtContent>
                 <w:r>
                   <w:rPr>
@@ -1699,7 +1678,6 @@
                 <w15:appearance w15:val="hidden"/>
                 <w:text/>
               </w:sdtPr>
-              <w:sdtEndPr/>
               <w:sdtContent>
                 <w:r>
                   <w:rPr>
@@ -1976,7 +1954,6 @@
           <w15:appearance w15:val="hidden"/>
           <w:text/>
         </w:sdtPr>
-        <w:sdtEndPr/>
         <w:sdtContent>
           <w:r>
             <w:rPr>
@@ -2037,7 +2014,6 @@
           <w15:appearance w15:val="hidden"/>
           <w:text/>
         </w:sdtPr>
-        <w:sdtEndPr/>
         <w:sdtContent>
           <w:r>
             <w:rPr>
@@ -2245,13 +2221,12 @@
           <w15:appearance w15:val="hidden"/>
           <w:text/>
         </w:sdtPr>
-        <w:sdtEndPr/>
         <w:sdtContent>
           <w:r>
             <w:rPr>
               <w:rFonts w:asciiTheme="majorHAnsi" w:hAnsiTheme="majorHAnsi" w:cstheme="majorHAnsi"/>
             </w:rPr>
-            <w:t xml:space="preserve">  </w:t>
+            <w:t xml:space="preserve"> </w:t>
           </w:r>
           <w:r>
             <w:rPr>
@@ -2263,7 +2238,7 @@
             <w:rPr>
               <w:rFonts w:asciiTheme="majorHAnsi" w:hAnsiTheme="majorHAnsi" w:cstheme="majorHAnsi"/>
             </w:rPr>
-            <w:t xml:space="preserve">  </w:t>
+            <w:t xml:space="preserve">   </w:t>
           </w:r>
         </w:sdtContent>
       </w:sdt>
@@ -2422,7 +2397,6 @@
           <w15:appearance w15:val="hidden"/>
           <w:text/>
         </w:sdtPr>
-        <w:sdtEndPr/>
         <w:sdtContent>
           <w:r>
             <w:rPr>
@@ -2599,13 +2573,12 @@
           <w15:appearance w15:val="hidden"/>
           <w:text/>
         </w:sdtPr>
-        <w:sdtEndPr/>
         <w:sdtContent>
           <w:r>
             <w:rPr>
               <w:rFonts w:asciiTheme="majorHAnsi" w:hAnsiTheme="majorHAnsi" w:cstheme="majorHAnsi"/>
             </w:rPr>
-            <w:t xml:space="preserve"> </w:t>
+            <w:t xml:space="preserve">  </w:t>
           </w:r>
           <w:r>
             <w:rPr>
@@ -2617,7 +2590,7 @@
             <w:rPr>
               <w:rFonts w:asciiTheme="majorHAnsi" w:hAnsiTheme="majorHAnsi" w:cstheme="majorHAnsi"/>
             </w:rPr>
-            <w:t xml:space="preserve">   </w:t>
+            <w:t xml:space="preserve">  </w:t>
           </w:r>
         </w:sdtContent>
       </w:sdt>
@@ -2858,7 +2831,6 @@
           <w15:appearance w15:val="hidden"/>
           <w:text/>
         </w:sdtPr>
-        <w:sdtEndPr/>
         <w:sdtContent>
           <w:r>
             <w:rPr>
@@ -3021,13 +2993,12 @@
           <w15:appearance w15:val="hidden"/>
           <w:text/>
         </w:sdtPr>
-        <w:sdtEndPr/>
         <w:sdtContent>
           <w:r>
             <w:rPr>
               <w:rFonts w:asciiTheme="majorHAnsi" w:hAnsiTheme="majorHAnsi" w:cstheme="majorHAnsi"/>
             </w:rPr>
-            <w:t xml:space="preserve">  </w:t>
+            <w:t xml:space="preserve"> </w:t>
           </w:r>
           <w:r>
             <w:rPr>
@@ -3172,7 +3143,6 @@
         <w:t>”.</w:t>
       </w:r>
     </w:p>
-    <w:permStart w:id="1472210995" w:edGrp="everyone"/>
     <w:p>
       <w:pPr>
         <w:pStyle w:val="Verdict"/>
@@ -3180,41 +3150,19 @@
           <w:rFonts w:asciiTheme="majorHAnsi" w:hAnsiTheme="majorHAnsi" w:cstheme="majorHAnsi"/>
         </w:rPr>
       </w:pPr>
-      <w:sdt>
-        <w:sdtPr>
-          <w:rPr>
-            <w:rFonts w:asciiTheme="majorHAnsi" w:hAnsiTheme="majorHAnsi" w:cstheme="majorHAnsi"/>
-          </w:rPr>
-          <w:tag w:val="Verdict"/>
-          <w:id w:val="-1037349477"/>
-          <w:placeholder>
-            <w:docPart w:val="814EED390367451CB3355719ACA2AE38"/>
-          </w:placeholder>
-          <w15:appearance w15:val="hidden"/>
-          <w:text/>
-        </w:sdtPr>
-        <w:sdtEndPr/>
-        <w:sdtContent>
-          <w:r>
-            <w:rPr>
-              <w:rFonts w:asciiTheme="majorHAnsi" w:hAnsiTheme="majorHAnsi" w:cstheme="majorHAnsi"/>
-            </w:rPr>
-            <w:t xml:space="preserve"> </w:t>
-          </w:r>
-          <w:r>
-            <w:rPr>
-              <w:rFonts w:asciiTheme="majorHAnsi" w:hAnsiTheme="majorHAnsi" w:cstheme="majorHAnsi"/>
-            </w:rPr>
-            <w:t>X</w:t>
-          </w:r>
-          <w:r>
-            <w:rPr>
-              <w:rFonts w:asciiTheme="majorHAnsi" w:hAnsiTheme="majorHAnsi" w:cstheme="majorHAnsi"/>
-            </w:rPr>
-            <w:t xml:space="preserve"> </w:t>
-          </w:r>
-        </w:sdtContent>
-      </w:sdt>
+      <w:permStart w:id="1472210995" w:edGrp="everyone"/>
+      <w:r>
+        <w:rPr>
+          <w:rFonts w:asciiTheme="majorHAnsi" w:hAnsiTheme="majorHAnsi" w:cstheme="majorHAnsi"/>
+        </w:rPr>
+        <w:t>X</w:t>
+      </w:r>
+      <w:r>
+        <w:rPr>
+          <w:rFonts w:asciiTheme="majorHAnsi" w:hAnsiTheme="majorHAnsi" w:cstheme="majorHAnsi"/>
+        </w:rPr>
+        <w:t xml:space="preserve">  </w:t>
+      </w:r>
       <w:permEnd w:id="1472210995"/>
       <w:r>
         <w:rPr>
@@ -3466,7 +3414,6 @@
           <w15:appearance w15:val="hidden"/>
           <w:text/>
         </w:sdtPr>
-        <w:sdtEndPr/>
         <w:sdtContent>
           <w:r>
             <w:rPr>
@@ -3549,7 +3496,6 @@
           <w15:appearance w15:val="hidden"/>
           <w:text/>
         </w:sdtPr>
-        <w:sdtEndPr/>
         <w:sdtContent>
           <w:r>
             <w:rPr>
@@ -3660,7 +3606,6 @@
           <w15:appearance w15:val="hidden"/>
           <w:text/>
         </w:sdtPr>
-        <w:sdtEndPr/>
         <w:sdtContent>
           <w:r>
             <w:rPr>
@@ -3729,7 +3674,6 @@
           <w15:appearance w15:val="hidden"/>
           <w:text/>
         </w:sdtPr>
-        <w:sdtEndPr/>
         <w:sdtContent>
           <w:r>
             <w:rPr>
@@ -3970,7 +3914,6 @@
           <w15:appearance w15:val="hidden"/>
           <w:text/>
         </w:sdtPr>
-        <w:sdtEndPr/>
         <w:sdtContent>
           <w:r>
             <w:rPr>
@@ -4037,7 +3980,6 @@
           <w15:appearance w15:val="hidden"/>
           <w:text/>
         </w:sdtPr>
-        <w:sdtEndPr/>
         <w:sdtContent>
           <w:r>
             <w:rPr>
@@ -4242,7 +4184,6 @@
           <w15:appearance w15:val="hidden"/>
           <w:text/>
         </w:sdtPr>
-        <w:sdtEndPr/>
         <w:sdtContent>
           <w:r>
             <w:rPr>
@@ -4381,7 +4322,6 @@
           <w15:appearance w15:val="hidden"/>
           <w:text/>
         </w:sdtPr>
-        <w:sdtEndPr/>
         <w:sdtContent>
           <w:r>
             <w:rPr>
@@ -4436,7 +4376,6 @@
           <w15:appearance w15:val="hidden"/>
           <w:text/>
         </w:sdtPr>
-        <w:sdtEndPr/>
         <w:sdtContent>
           <w:r>
             <w:rPr>
@@ -4491,7 +4430,6 @@
           <w15:appearance w15:val="hidden"/>
           <w:text/>
         </w:sdtPr>
-        <w:sdtEndPr/>
         <w:sdtContent>
           <w:r>
             <w:rPr>
@@ -4545,7 +4483,6 @@
           <w15:appearance w15:val="hidden"/>
           <w:text/>
         </w:sdtPr>
-        <w:sdtEndPr/>
         <w:sdtContent>
           <w:r>
             <w:rPr>
@@ -4599,7 +4536,6 @@
           <w15:appearance w15:val="hidden"/>
           <w:text/>
         </w:sdtPr>
-        <w:sdtEndPr/>
         <w:sdtContent>
           <w:r>
             <w:rPr>
@@ -4738,13 +4674,12 @@
           <w15:appearance w15:val="hidden"/>
           <w:text/>
         </w:sdtPr>
-        <w:sdtEndPr/>
         <w:sdtContent>
           <w:r>
             <w:rPr>
               <w:rFonts w:asciiTheme="majorHAnsi" w:hAnsiTheme="majorHAnsi" w:cstheme="majorHAnsi"/>
             </w:rPr>
-            <w:t xml:space="preserve">  </w:t>
+            <w:t xml:space="preserve"> </w:t>
           </w:r>
           <w:r>
             <w:rPr>
@@ -4870,13 +4805,12 @@
           <w15:appearance w15:val="hidden"/>
           <w:text/>
         </w:sdtPr>
-        <w:sdtEndPr/>
         <w:sdtContent>
           <w:r>
             <w:rPr>
               <w:rFonts w:asciiTheme="majorHAnsi" w:hAnsiTheme="majorHAnsi" w:cstheme="majorHAnsi"/>
             </w:rPr>
-            <w:t xml:space="preserve">  </w:t>
+            <w:t xml:space="preserve"> </w:t>
           </w:r>
           <w:r>
             <w:rPr>
@@ -4888,7 +4822,7 @@
             <w:rPr>
               <w:rFonts w:asciiTheme="majorHAnsi" w:hAnsiTheme="majorHAnsi" w:cstheme="majorHAnsi"/>
             </w:rPr>
-            <w:t xml:space="preserve">  </w:t>
+            <w:t xml:space="preserve">   </w:t>
           </w:r>
         </w:sdtContent>
       </w:sdt>
@@ -5094,7 +5028,6 @@
           <w15:appearance w15:val="hidden"/>
           <w:text/>
         </w:sdtPr>
-        <w:sdtEndPr/>
         <w:sdtContent>
           <w:r>
             <w:rPr>
@@ -5148,7 +5081,6 @@
           <w15:appearance w15:val="hidden"/>
           <w:text/>
         </w:sdtPr>
-        <w:sdtEndPr/>
         <w:sdtContent>
           <w:r>
             <w:rPr>
@@ -5210,8 +5142,13 @@
           <w15:appearance w15:val="hidden"/>
           <w:text/>
         </w:sdtPr>
-        <w:sdtEndPr/>
         <w:sdtContent>
+          <w:r>
+            <w:rPr>
+              <w:rFonts w:asciiTheme="majorHAnsi" w:hAnsiTheme="majorHAnsi" w:cstheme="majorHAnsi"/>
+            </w:rPr>
+            <w:t>X</w:t>
+          </w:r>
           <w:r>
             <w:rPr>
               <w:rFonts w:asciiTheme="majorHAnsi" w:hAnsiTheme="majorHAnsi" w:cstheme="majorHAnsi"/>
@@ -5402,7 +5339,6 @@
           <w15:appearance w15:val="hidden"/>
           <w:text/>
         </w:sdtPr>
-        <w:sdtEndPr/>
         <w:sdtContent>
           <w:r>
             <w:rPr>
@@ -5515,7 +5451,6 @@
           <w15:appearance w15:val="hidden"/>
           <w:text/>
         </w:sdtPr>
-        <w:sdtEndPr/>
         <w:sdtContent>
           <w:r>
             <w:rPr>
@@ -5635,7 +5570,6 @@
           <w15:appearance w15:val="hidden"/>
           <w:text/>
         </w:sdtPr>
-        <w:sdtEndPr/>
         <w:sdtContent>
           <w:r>
             <w:rPr>
@@ -5755,7 +5689,6 @@
           <w15:appearance w15:val="hidden"/>
           <w:text/>
         </w:sdtPr>
-        <w:sdtEndPr/>
         <w:sdtContent>
           <w:r>
             <w:rPr>
@@ -5925,7 +5858,6 @@
           <w15:appearance w15:val="hidden"/>
           <w:text/>
         </w:sdtPr>
-        <w:sdtEndPr/>
         <w:sdtContent>
           <w:r>
             <w:rPr>
@@ -6094,7 +6026,6 @@
           <w15:appearance w15:val="hidden"/>
           <w:text/>
         </w:sdtPr>
-        <w:sdtEndPr/>
         <w:sdtContent>
           <w:r>
             <w:rPr>
@@ -6205,7 +6136,6 @@
           <w15:appearance w15:val="hidden"/>
           <w:text/>
         </w:sdtPr>
-        <w:sdtEndPr/>
         <w:sdtContent>
           <w:r>
             <w:rPr>
@@ -6283,7 +6213,6 @@
           <w15:appearance w15:val="hidden"/>
           <w:text/>
         </w:sdtPr>
-        <w:sdtEndPr/>
         <w:sdtContent>
           <w:r>
             <w:rPr>
@@ -6507,7 +6436,6 @@
           <w15:appearance w15:val="hidden"/>
           <w:text/>
         </w:sdtPr>
-        <w:sdtEndPr/>
         <w:sdtContent>
           <w:r>
             <w:rPr>
@@ -6625,7 +6553,6 @@
           <w15:appearance w15:val="hidden"/>
           <w:text/>
         </w:sdtPr>
-        <w:sdtEndPr/>
         <w:sdtContent>
           <w:r>
             <w:rPr>
@@ -6680,7 +6607,6 @@
           <w15:appearance w15:val="hidden"/>
           <w:text/>
         </w:sdtPr>
-        <w:sdtEndPr/>
         <w:sdtContent>
           <w:r>
             <w:rPr>
@@ -6735,7 +6661,6 @@
           <w15:appearance w15:val="hidden"/>
           <w:text/>
         </w:sdtPr>
-        <w:sdtEndPr/>
         <w:sdtContent>
           <w:r>
             <w:rPr>
@@ -7020,7 +6945,6 @@
           <w15:appearance w15:val="hidden"/>
           <w:text/>
         </w:sdtPr>
-        <w:sdtEndPr/>
         <w:sdtContent>
           <w:r>
             <w:rPr>
@@ -7074,7 +6998,6 @@
           <w15:appearance w15:val="hidden"/>
           <w:text/>
         </w:sdtPr>
-        <w:sdtEndPr/>
         <w:sdtContent>
           <w:r>
             <w:rPr>
@@ -7110,7 +7033,7 @@
 </file>
 
 <file path=word/numbering.xml><?xml version="1.0" encoding="utf-8"?>
-<w:numbering xmlns:wpc="http://schemas.microsoft.com/office/word/2010/wordprocessingCanvas" xmlns:cx="http://schemas.microsoft.com/office/drawing/2014/chartex" xmlns:cx1="http://schemas.microsoft.com/office/drawing/2015/9/8/chartex" xmlns:cx2="http://schemas.microsoft.com/office/drawing/2015/10/21/chartex" xmlns:cx3="http://schemas.microsoft.com/office/drawing/2016/5/9/chartex" xmlns:cx4="http://schemas.microsoft.com/office/drawing/2016/5/10/chartex" xmlns:cx5="http://schemas.microsoft.com/office/drawing/2016/5/11/chartex" xmlns:cx6="http://schemas.microsoft.com/office/drawing/2016/5/12/chartex" xmlns:cx7="http://schemas.microsoft.com/office/drawing/2016/5/13/chartex" xmlns:cx8="http://schemas.microsoft.com/office/drawing/2016/5/14/chartex" xmlns:mc="http://schemas.openxmlformats.org/markup-compatibility/2006" xmlns:aink="http://schemas.microsoft.com/office/drawing/2016/ink" xmlns:am3d="http://schemas.microsoft.com/office/drawing/2017/model3d" xmlns:o="urn:schemas-microsoft-com:office:office" xmlns:r="http://schemas.openxmlformats.org/officeDocument/2006/relationships" xmlns:m="http://schemas.openxmlformats.org/officeDocument/2006/math" xmlns:v="urn:schemas-microsoft-com:vml" xmlns:wp14="http://schemas.microsoft.com/office/word/2010/wordprocessingDrawing" xmlns:wp="http://schemas.openxmlformats.org/drawingml/2006/wordprocessingDrawing" xmlns:w10="urn:schemas-microsoft-com:office:word" xmlns:w="http://schemas.openxmlformats.org/wordprocessingml/2006/main" xmlns:w14="http://schemas.microsoft.com/office/word/2010/wordml" xmlns:w15="http://schemas.microsoft.com/office/word/2012/wordml" xmlns:w16cex="http://schemas.microsoft.com/office/word/2018/wordml/cex" xmlns:w16cid="http://schemas.microsoft.com/office/word/2016/wordml/cid" xmlns:w16="http://schemas.microsoft.com/office/word/2018/wordml" xmlns:w16se="http://schemas.microsoft.com/office/word/2015/wordml/symex" xmlns:wpg="http://schemas.microsoft.com/office/word/2010/wordprocessingGroup" xmlns:wpi="http://schemas.microsoft.com/office/word/2010/wordprocessingInk" xmlns:wne="http://schemas.microsoft.com/office/word/2006/wordml" xmlns:wps="http://schemas.microsoft.com/office/word/2010/wordprocessingShape" mc:Ignorable="w14 w15 w16se w16cid w16 w16cex wp14">
+<w:numbering xmlns:wpc="http://schemas.microsoft.com/office/word/2010/wordprocessingCanvas" xmlns:cx="http://schemas.microsoft.com/office/drawing/2014/chartex" xmlns:cx1="http://schemas.microsoft.com/office/drawing/2015/9/8/chartex" xmlns:cx2="http://schemas.microsoft.com/office/drawing/2015/10/21/chartex" xmlns:cx3="http://schemas.microsoft.com/office/drawing/2016/5/9/chartex" xmlns:cx4="http://schemas.microsoft.com/office/drawing/2016/5/10/chartex" xmlns:cx5="http://schemas.microsoft.com/office/drawing/2016/5/11/chartex" xmlns:cx6="http://schemas.microsoft.com/office/drawing/2016/5/12/chartex" xmlns:cx7="http://schemas.microsoft.com/office/drawing/2016/5/13/chartex" xmlns:cx8="http://schemas.microsoft.com/office/drawing/2016/5/14/chartex" xmlns:mc="http://schemas.openxmlformats.org/markup-compatibility/2006" xmlns:aink="http://schemas.microsoft.com/office/drawing/2016/ink" xmlns:am3d="http://schemas.microsoft.com/office/drawing/2017/model3d" xmlns:o="urn:schemas-microsoft-com:office:office" xmlns:oel="http://schemas.microsoft.com/office/2019/extlst" xmlns:r="http://schemas.openxmlformats.org/officeDocument/2006/relationships" xmlns:m="http://schemas.openxmlformats.org/officeDocument/2006/math" xmlns:v="urn:schemas-microsoft-com:vml" xmlns:wp14="http://schemas.microsoft.com/office/word/2010/wordprocessingDrawing" xmlns:wp="http://schemas.openxmlformats.org/drawingml/2006/wordprocessingDrawing" xmlns:w10="urn:schemas-microsoft-com:office:word" xmlns:w="http://schemas.openxmlformats.org/wordprocessingml/2006/main" xmlns:w14="http://schemas.microsoft.com/office/word/2010/wordml" xmlns:w15="http://schemas.microsoft.com/office/word/2012/wordml" xmlns:w16cex="http://schemas.microsoft.com/office/word/2018/wordml/cex" xmlns:w16cid="http://schemas.microsoft.com/office/word/2016/wordml/cid" xmlns:w16="http://schemas.microsoft.com/office/word/2018/wordml" xmlns:w16sdtdh="http://schemas.microsoft.com/office/word/2020/wordml/sdtdatahash" xmlns:w16se="http://schemas.microsoft.com/office/word/2015/wordml/symex" xmlns:wpg="http://schemas.microsoft.com/office/word/2010/wordprocessingGroup" xmlns:wpi="http://schemas.microsoft.com/office/word/2010/wordprocessingInk" xmlns:wne="http://schemas.microsoft.com/office/word/2006/wordml" xmlns:wps="http://schemas.microsoft.com/office/word/2010/wordprocessingShape" mc:Ignorable="w14 w15 w16se w16cid w16 w16cex w16sdtdh wp14">
   <w:abstractNum w:abstractNumId="0" w15:restartNumberingAfterBreak="0">
     <w:nsid w:val="3C204ED6"/>
     <w:multiLevelType w:val="hybridMultilevel"/>
@@ -7451,20 +7374,20 @@
       </w:rPr>
     </w:lvl>
   </w:abstractNum>
-  <w:num w:numId="1">
+  <w:num w:numId="1" w16cid:durableId="937179482">
     <w:abstractNumId w:val="1"/>
   </w:num>
-  <w:num w:numId="2">
+  <w:num w:numId="2" w16cid:durableId="1127316581">
     <w:abstractNumId w:val="0"/>
   </w:num>
-  <w:num w:numId="3">
+  <w:num w:numId="3" w16cid:durableId="124083312">
     <w:abstractNumId w:val="2"/>
   </w:num>
 </w:numbering>
 </file>
 
 <file path=word/styles.xml><?xml version="1.0" encoding="utf-8"?>
-<w:styles xmlns:mc="http://schemas.openxmlformats.org/markup-compatibility/2006" xmlns:r="http://schemas.openxmlformats.org/officeDocument/2006/relationships" xmlns:w="http://schemas.openxmlformats.org/wordprocessingml/2006/main" xmlns:w14="http://schemas.microsoft.com/office/word/2010/wordml" xmlns:w15="http://schemas.microsoft.com/office/word/2012/wordml" xmlns:w16cex="http://schemas.microsoft.com/office/word/2018/wordml/cex" xmlns:w16cid="http://schemas.microsoft.com/office/word/2016/wordml/cid" xmlns:w16="http://schemas.microsoft.com/office/word/2018/wordml" xmlns:w16se="http://schemas.microsoft.com/office/word/2015/wordml/symex" mc:Ignorable="w14 w15 w16se w16cid w16 w16cex">
+<w:styles xmlns:mc="http://schemas.openxmlformats.org/markup-compatibility/2006" xmlns:r="http://schemas.openxmlformats.org/officeDocument/2006/relationships" xmlns:w="http://schemas.openxmlformats.org/wordprocessingml/2006/main" xmlns:w14="http://schemas.microsoft.com/office/word/2010/wordml" xmlns:w15="http://schemas.microsoft.com/office/word/2012/wordml" xmlns:w16cex="http://schemas.microsoft.com/office/word/2018/wordml/cex" xmlns:w16cid="http://schemas.microsoft.com/office/word/2016/wordml/cid" xmlns:w16="http://schemas.microsoft.com/office/word/2018/wordml" xmlns:w16sdtdh="http://schemas.microsoft.com/office/word/2020/wordml/sdtdatahash" xmlns:w16se="http://schemas.microsoft.com/office/word/2015/wordml/symex" mc:Ignorable="w14 w15 w16se w16cid w16 w16cex w16sdtdh">
   <w:docDefaults>
     <w:rPrDefault>
       <w:rPr>
@@ -8125,7 +8048,7 @@
 </file>
 
 <file path=word/glossary/document.xml><?xml version="1.0" encoding="utf-8"?>
-<w:glossaryDocument xmlns:wpc="http://schemas.microsoft.com/office/word/2010/wordprocessingCanvas" xmlns:cx="http://schemas.microsoft.com/office/drawing/2014/chartex" xmlns:cx1="http://schemas.microsoft.com/office/drawing/2015/9/8/chartex" xmlns:cx2="http://schemas.microsoft.com/office/drawing/2015/10/21/chartex" xmlns:cx3="http://schemas.microsoft.com/office/drawing/2016/5/9/chartex" xmlns:cx4="http://schemas.microsoft.com/office/drawing/2016/5/10/chartex" xmlns:cx5="http://schemas.microsoft.com/office/drawing/2016/5/11/chartex" xmlns:cx6="http://schemas.microsoft.com/office/drawing/2016/5/12/chartex" xmlns:cx7="http://schemas.microsoft.com/office/drawing/2016/5/13/chartex" xmlns:cx8="http://schemas.microsoft.com/office/drawing/2016/5/14/chartex" xmlns:mc="http://schemas.openxmlformats.org/markup-compatibility/2006" xmlns:aink="http://schemas.microsoft.com/office/drawing/2016/ink" xmlns:am3d="http://schemas.microsoft.com/office/drawing/2017/model3d" xmlns:o="urn:schemas-microsoft-com:office:office" xmlns:r="http://schemas.openxmlformats.org/officeDocument/2006/relationships" xmlns:m="http://schemas.openxmlformats.org/officeDocument/2006/math" xmlns:v="urn:schemas-microsoft-com:vml" xmlns:wp14="http://schemas.microsoft.com/office/word/2010/wordprocessingDrawing" xmlns:wp="http://schemas.openxmlformats.org/drawingml/2006/wordprocessingDrawing" xmlns:w10="urn:schemas-microsoft-com:office:word" xmlns:w="http://schemas.openxmlformats.org/wordprocessingml/2006/main" xmlns:w14="http://schemas.microsoft.com/office/word/2010/wordml" xmlns:w15="http://schemas.microsoft.com/office/word/2012/wordml" xmlns:w16cex="http://schemas.microsoft.com/office/word/2018/wordml/cex" xmlns:w16cid="http://schemas.microsoft.com/office/word/2016/wordml/cid" xmlns:w16="http://schemas.microsoft.com/office/word/2018/wordml" xmlns:w16se="http://schemas.microsoft.com/office/word/2015/wordml/symex" xmlns:wpg="http://schemas.microsoft.com/office/word/2010/wordprocessingGroup" xmlns:wpi="http://schemas.microsoft.com/office/word/2010/wordprocessingInk" xmlns:wne="http://schemas.microsoft.com/office/word/2006/wordml" xmlns:wps="http://schemas.microsoft.com/office/word/2010/wordprocessingShape" mc:Ignorable="w14 w15 w16se w16cid w16 w16cex wp14">
+<w:glossaryDocument xmlns:wpc="http://schemas.microsoft.com/office/word/2010/wordprocessingCanvas" xmlns:cx="http://schemas.microsoft.com/office/drawing/2014/chartex" xmlns:cx1="http://schemas.microsoft.com/office/drawing/2015/9/8/chartex" xmlns:cx2="http://schemas.microsoft.com/office/drawing/2015/10/21/chartex" xmlns:cx3="http://schemas.microsoft.com/office/drawing/2016/5/9/chartex" xmlns:cx4="http://schemas.microsoft.com/office/drawing/2016/5/10/chartex" xmlns:cx5="http://schemas.microsoft.com/office/drawing/2016/5/11/chartex" xmlns:cx6="http://schemas.microsoft.com/office/drawing/2016/5/12/chartex" xmlns:cx7="http://schemas.microsoft.com/office/drawing/2016/5/13/chartex" xmlns:cx8="http://schemas.microsoft.com/office/drawing/2016/5/14/chartex" xmlns:mc="http://schemas.openxmlformats.org/markup-compatibility/2006" xmlns:aink="http://schemas.microsoft.com/office/drawing/2016/ink" xmlns:am3d="http://schemas.microsoft.com/office/drawing/2017/model3d" xmlns:o="urn:schemas-microsoft-com:office:office" xmlns:oel="http://schemas.microsoft.com/office/2019/extlst" xmlns:r="http://schemas.openxmlformats.org/officeDocument/2006/relationships" xmlns:m="http://schemas.openxmlformats.org/officeDocument/2006/math" xmlns:v="urn:schemas-microsoft-com:vml" xmlns:wp14="http://schemas.microsoft.com/office/word/2010/wordprocessingDrawing" xmlns:wp="http://schemas.openxmlformats.org/drawingml/2006/wordprocessingDrawing" xmlns:w10="urn:schemas-microsoft-com:office:word" xmlns:w="http://schemas.openxmlformats.org/wordprocessingml/2006/main" xmlns:w14="http://schemas.microsoft.com/office/word/2010/wordml" xmlns:w15="http://schemas.microsoft.com/office/word/2012/wordml" xmlns:w16cex="http://schemas.microsoft.com/office/word/2018/wordml/cex" xmlns:w16cid="http://schemas.microsoft.com/office/word/2016/wordml/cid" xmlns:w16="http://schemas.microsoft.com/office/word/2018/wordml" xmlns:w16sdtdh="http://schemas.microsoft.com/office/word/2020/wordml/sdtdatahash" xmlns:w16se="http://schemas.microsoft.com/office/word/2015/wordml/symex" xmlns:wpg="http://schemas.microsoft.com/office/word/2010/wordprocessingGroup" xmlns:wpi="http://schemas.microsoft.com/office/word/2010/wordprocessingInk" xmlns:wne="http://schemas.microsoft.com/office/word/2006/wordml" xmlns:wps="http://schemas.microsoft.com/office/word/2010/wordprocessingShape" mc:Ignorable="w14 w15 w16se w16cid w16 w16cex w16sdtdh wp14">
   <w:docParts>
     <w:docPart>
       <w:docPartPr>
@@ -8622,35 +8545,6 @@
     </w:docPart>
     <w:docPart>
       <w:docPartPr>
-        <w:name w:val="814EED390367451CB3355719ACA2AE38"/>
-        <w:category>
-          <w:name w:val="General"/>
-          <w:gallery w:val="placeholder"/>
-        </w:category>
-        <w:types>
-          <w:type w:val="bbPlcHdr"/>
-        </w:types>
-        <w:behaviors>
-          <w:behavior w:val="content"/>
-        </w:behaviors>
-        <w:guid w:val="{641FFD11-1A53-4E75-A50A-FB0BF51BFB48}"/>
-      </w:docPartPr>
-      <w:docPartBody>
-        <w:p>
-          <w:pPr>
-            <w:pStyle w:val="814EED390367451CB3355719ACA2AE38"/>
-          </w:pPr>
-          <w:r>
-            <w:rPr>
-              <w:rStyle w:val="Textodelmarcadordeposicin"/>
-            </w:rPr>
-            <w:t>Haga clic o pulse aquí para escribir texto.</w:t>
-          </w:r>
-        </w:p>
-      </w:docPartBody>
-    </w:docPart>
-    <w:docPart>
-      <w:docPartPr>
         <w:name w:val="04891FB211014B20957F9EFB55394A9C"/>
         <w:category>
           <w:name w:val="General"/>
@@ -9843,7 +9737,7 @@
 </file>
 
 <file path=word/glossary/fontTable.xml><?xml version="1.0" encoding="utf-8"?>
-<w:fonts xmlns:mc="http://schemas.openxmlformats.org/markup-compatibility/2006" xmlns:r="http://schemas.openxmlformats.org/officeDocument/2006/relationships" xmlns:w="http://schemas.openxmlformats.org/wordprocessingml/2006/main" xmlns:w14="http://schemas.microsoft.com/office/word/2010/wordml" xmlns:w15="http://schemas.microsoft.com/office/word/2012/wordml" xmlns:w16cex="http://schemas.microsoft.com/office/word/2018/wordml/cex" xmlns:w16cid="http://schemas.microsoft.com/office/word/2016/wordml/cid" xmlns:w16="http://schemas.microsoft.com/office/word/2018/wordml" xmlns:w16se="http://schemas.microsoft.com/office/word/2015/wordml/symex" mc:Ignorable="w14 w15 w16se w16cid w16 w16cex">
+<w:fonts xmlns:mc="http://schemas.openxmlformats.org/markup-compatibility/2006" xmlns:r="http://schemas.openxmlformats.org/officeDocument/2006/relationships" xmlns:w="http://schemas.openxmlformats.org/wordprocessingml/2006/main" xmlns:w14="http://schemas.microsoft.com/office/word/2010/wordml" xmlns:w15="http://schemas.microsoft.com/office/word/2012/wordml" xmlns:w16cex="http://schemas.microsoft.com/office/word/2018/wordml/cex" xmlns:w16cid="http://schemas.microsoft.com/office/word/2016/wordml/cid" xmlns:w16="http://schemas.microsoft.com/office/word/2018/wordml" xmlns:w16sdtdh="http://schemas.microsoft.com/office/word/2020/wordml/sdtdatahash" xmlns:w16se="http://schemas.microsoft.com/office/word/2015/wordml/symex" mc:Ignorable="w14 w15 w16se w16cid w16 w16cex w16sdtdh">
   <w:font w:name="Wingdings">
     <w:panose1 w:val="05000000000000000000"/>
     <w:charset w:val="02"/>
@@ -9877,14 +9771,14 @@
     <w:charset w:val="00"/>
     <w:family w:val="swiss"/>
     <w:pitch w:val="variable"/>
-    <w:sig w:usb0="E4002EFF" w:usb1="C000247B" w:usb2="00000009" w:usb3="00000000" w:csb0="000001FF" w:csb1="00000000"/>
+    <w:sig w:usb0="E4002EFF" w:usb1="C200247B" w:usb2="00000009" w:usb3="00000000" w:csb0="000001FF" w:csb1="00000000"/>
   </w:font>
   <w:font w:name="Calibri Light">
     <w:panose1 w:val="020F0302020204030204"/>
     <w:charset w:val="00"/>
     <w:family w:val="swiss"/>
     <w:pitch w:val="variable"/>
-    <w:sig w:usb0="E4002EFF" w:usb1="C000247B" w:usb2="00000009" w:usb3="00000000" w:csb0="000001FF" w:csb1="00000000"/>
+    <w:sig w:usb0="E4002EFF" w:usb1="C200247B" w:usb2="00000009" w:usb3="00000000" w:csb0="000001FF" w:csb1="00000000"/>
   </w:font>
   <w:font w:name="Cambria Math">
     <w:panose1 w:val="02040503050406030204"/>
@@ -9901,11 +9795,23 @@
     <w:pitch w:val="fixed"/>
     <w:sig w:usb0="E00002FF" w:usb1="6AC7FDFB" w:usb2="08000012" w:usb3="00000000" w:csb0="0002009F" w:csb1="00000000"/>
   </w:font>
+  <w:font w:name="Aptos">
+    <w:charset w:val="00"/>
+    <w:family w:val="swiss"/>
+    <w:pitch w:val="variable"/>
+    <w:sig w:usb0="20000287" w:usb1="00000003" w:usb2="00000000" w:usb3="00000000" w:csb0="0000019F" w:csb1="00000000"/>
+  </w:font>
+  <w:font w:name="Aptos Display">
+    <w:charset w:val="00"/>
+    <w:family w:val="swiss"/>
+    <w:pitch w:val="variable"/>
+    <w:sig w:usb0="20000287" w:usb1="00000003" w:usb2="00000000" w:usb3="00000000" w:csb0="0000019F" w:csb1="00000000"/>
+  </w:font>
 </w:fonts>
 </file>
 
 <file path=word/glossary/settings.xml><?xml version="1.0" encoding="utf-8"?>
-<w:settings xmlns:mc="http://schemas.openxmlformats.org/markup-compatibility/2006" xmlns:o="urn:schemas-microsoft-com:office:office" xmlns:r="http://schemas.openxmlformats.org/officeDocument/2006/relationships" xmlns:m="http://schemas.openxmlformats.org/officeDocument/2006/math" xmlns:v="urn:schemas-microsoft-com:vml" xmlns:w10="urn:schemas-microsoft-com:office:word" xmlns:w="http://schemas.openxmlformats.org/wordprocessingml/2006/main" xmlns:w14="http://schemas.microsoft.com/office/word/2010/wordml" xmlns:w15="http://schemas.microsoft.com/office/word/2012/wordml" xmlns:w16cex="http://schemas.microsoft.com/office/word/2018/wordml/cex" xmlns:w16cid="http://schemas.microsoft.com/office/word/2016/wordml/cid" xmlns:w16="http://schemas.microsoft.com/office/word/2018/wordml" xmlns:w16se="http://schemas.microsoft.com/office/word/2015/wordml/symex" xmlns:sl="http://schemas.openxmlformats.org/schemaLibrary/2006/main" mc:Ignorable="w14 w15 w16se w16cid w16 w16cex">
+<w:settings xmlns:mc="http://schemas.openxmlformats.org/markup-compatibility/2006" xmlns:o="urn:schemas-microsoft-com:office:office" xmlns:r="http://schemas.openxmlformats.org/officeDocument/2006/relationships" xmlns:m="http://schemas.openxmlformats.org/officeDocument/2006/math" xmlns:v="urn:schemas-microsoft-com:vml" xmlns:w10="urn:schemas-microsoft-com:office:word" xmlns:w="http://schemas.openxmlformats.org/wordprocessingml/2006/main" xmlns:w14="http://schemas.microsoft.com/office/word/2010/wordml" xmlns:w15="http://schemas.microsoft.com/office/word/2012/wordml" xmlns:w16cex="http://schemas.microsoft.com/office/word/2018/wordml/cex" xmlns:w16cid="http://schemas.microsoft.com/office/word/2016/wordml/cid" xmlns:w16="http://schemas.microsoft.com/office/word/2018/wordml" xmlns:w16sdtdh="http://schemas.microsoft.com/office/word/2020/wordml/sdtdatahash" xmlns:w16se="http://schemas.microsoft.com/office/word/2015/wordml/symex" xmlns:sl="http://schemas.openxmlformats.org/schemaLibrary/2006/main" mc:Ignorable="w14 w15 w16se w16cid w16 w16cex w16sdtdh">
   <w:view w:val="normal"/>
   <w:defaultTabStop w:val="708"/>
   <w:hyphenationZone w:val="425"/>
@@ -9921,8 +9827,9 @@
   </w:compat>
   <w:rsids>
     <w:rsidRoot w:val="006B2BEC"/>
+    <w:rsid w:val="0003752D"/>
     <w:rsid w:val="00196D6B"/>
-    <w:rsid w:val="00344F5F"/>
+    <w:rsid w:val="005A64F3"/>
     <w:rsid w:val="005F7677"/>
     <w:rsid w:val="006B2BEC"/>
     <w:rsid w:val="00D07E05"/>
@@ -9949,7 +9856,7 @@
 </file>
 
 <file path=word/glossary/styles.xml><?xml version="1.0" encoding="utf-8"?>
-<w:styles xmlns:mc="http://schemas.openxmlformats.org/markup-compatibility/2006" xmlns:r="http://schemas.openxmlformats.org/officeDocument/2006/relationships" xmlns:w="http://schemas.openxmlformats.org/wordprocessingml/2006/main" xmlns:w14="http://schemas.microsoft.com/office/word/2010/wordml" xmlns:w15="http://schemas.microsoft.com/office/word/2012/wordml" xmlns:w16cex="http://schemas.microsoft.com/office/word/2018/wordml/cex" xmlns:w16cid="http://schemas.microsoft.com/office/word/2016/wordml/cid" xmlns:w16="http://schemas.microsoft.com/office/word/2018/wordml" xmlns:w16se="http://schemas.microsoft.com/office/word/2015/wordml/symex" mc:Ignorable="w14 w15 w16se w16cid w16 w16cex">
+<w:styles xmlns:mc="http://schemas.openxmlformats.org/markup-compatibility/2006" xmlns:r="http://schemas.openxmlformats.org/officeDocument/2006/relationships" xmlns:w="http://schemas.openxmlformats.org/wordprocessingml/2006/main" xmlns:w14="http://schemas.microsoft.com/office/word/2010/wordml" xmlns:w15="http://schemas.microsoft.com/office/word/2012/wordml" xmlns:w16cex="http://schemas.microsoft.com/office/word/2018/wordml/cex" xmlns:w16cid="http://schemas.microsoft.com/office/word/2016/wordml/cid" xmlns:w16="http://schemas.microsoft.com/office/word/2018/wordml" xmlns:w16sdtdh="http://schemas.microsoft.com/office/word/2020/wordml/sdtdatahash" xmlns:w16se="http://schemas.microsoft.com/office/word/2015/wordml/symex" mc:Ignorable="w14 w15 w16se w16cid w16 w16cex w16sdtdh">
   <w:docDefaults>
     <w:rPrDefault>
       <w:rPr>
@@ -10683,7 +10590,7 @@
 </file>
 
 <file path=word/glossary/webSettings.xml><?xml version="1.0" encoding="utf-8"?>
-<w:webSettings xmlns:mc="http://schemas.openxmlformats.org/markup-compatibility/2006" xmlns:r="http://schemas.openxmlformats.org/officeDocument/2006/relationships" xmlns:w="http://schemas.openxmlformats.org/wordprocessingml/2006/main" xmlns:w14="http://schemas.microsoft.com/office/word/2010/wordml" xmlns:w15="http://schemas.microsoft.com/office/word/2012/wordml" xmlns:w16cex="http://schemas.microsoft.com/office/word/2018/wordml/cex" xmlns:w16cid="http://schemas.microsoft.com/office/word/2016/wordml/cid" xmlns:w16="http://schemas.microsoft.com/office/word/2018/wordml" xmlns:w16se="http://schemas.microsoft.com/office/word/2015/wordml/symex" mc:Ignorable="w14 w15 w16se w16cid w16 w16cex">
+<w:webSettings xmlns:mc="http://schemas.openxmlformats.org/markup-compatibility/2006" xmlns:r="http://schemas.openxmlformats.org/officeDocument/2006/relationships" xmlns:w="http://schemas.openxmlformats.org/wordprocessingml/2006/main" xmlns:w14="http://schemas.microsoft.com/office/word/2010/wordml" xmlns:w15="http://schemas.microsoft.com/office/word/2012/wordml" xmlns:w16cex="http://schemas.microsoft.com/office/word/2018/wordml/cex" xmlns:w16cid="http://schemas.microsoft.com/office/word/2016/wordml/cid" xmlns:w16="http://schemas.microsoft.com/office/word/2018/wordml" xmlns:w16sdtdh="http://schemas.microsoft.com/office/word/2020/wordml/sdtdatahash" xmlns:w16se="http://schemas.microsoft.com/office/word/2015/wordml/symex" mc:Ignorable="w14 w15 w16se w16cid w16 w16cex w16sdtdh">
   <w:encoding w:val="macintosh"/>
   <w:optimizeForBrowser/>
   <w:allowPNG/>
@@ -10986,20 +10893,20 @@
 </file>
 
 <file path=customXml/item1.xml><?xml version="1.0" encoding="utf-8"?>
+<p:properties xmlns:p="http://schemas.microsoft.com/office/2006/metadata/properties" xmlns:xsi="http://www.w3.org/2001/XMLSchema-instance" xmlns:pc="http://schemas.microsoft.com/office/infopath/2007/PartnerControls">
+  <documentManagement>
+    <_activity xmlns="c0a6bc8d-8f41-4685-bd9b-c286fc66c6ea" xsi:nil="true"/>
+  </documentManagement>
+</p:properties>
+</file>
+
+<file path=customXml/item2.xml><?xml version="1.0" encoding="utf-8"?>
 <?mso-contentType ?>
 <FormTemplates xmlns="http://schemas.microsoft.com/sharepoint/v3/contenttype/forms">
   <Display>DocumentLibraryForm</Display>
   <Edit>DocumentLibraryForm</Edit>
   <New>DocumentLibraryForm</New>
 </FormTemplates>
-</file>
-
-<file path=customXml/item2.xml><?xml version="1.0" encoding="utf-8"?>
-<p:properties xmlns:p="http://schemas.microsoft.com/office/2006/metadata/properties" xmlns:xsi="http://www.w3.org/2001/XMLSchema-instance" xmlns:pc="http://schemas.microsoft.com/office/infopath/2007/PartnerControls">
-  <documentManagement>
-    <_activity xmlns="c0a6bc8d-8f41-4685-bd9b-c286fc66c6ea" xsi:nil="true"/>
-  </documentManagement>
-</p:properties>
 </file>
 
 <file path=customXml/item3.xml><?xml version="1.0" encoding="utf-8"?>
@@ -11192,19 +11099,19 @@
 </file>
 
 <file path=customXml/itemProps1.xml><?xml version="1.0" encoding="utf-8"?>
-<ds:datastoreItem xmlns:ds="http://schemas.openxmlformats.org/officeDocument/2006/customXml" ds:itemID="{952F5439-06DD-44D1-8D2B-58B89B9FE83C}">
+<ds:datastoreItem xmlns:ds="http://schemas.openxmlformats.org/officeDocument/2006/customXml" ds:itemID="{C087EB6C-F881-4902-90AB-8D094150BBB8}">
   <ds:schemaRefs>
-    <ds:schemaRef ds:uri="http://schemas.microsoft.com/sharepoint/v3/contenttype/forms"/>
+    <ds:schemaRef ds:uri="http://schemas.microsoft.com/office/2006/metadata/properties"/>
+    <ds:schemaRef ds:uri="http://schemas.microsoft.com/office/infopath/2007/PartnerControls"/>
+    <ds:schemaRef ds:uri="c0a6bc8d-8f41-4685-bd9b-c286fc66c6ea"/>
   </ds:schemaRefs>
 </ds:datastoreItem>
 </file>
 
 <file path=customXml/itemProps2.xml><?xml version="1.0" encoding="utf-8"?>
-<ds:datastoreItem xmlns:ds="http://schemas.openxmlformats.org/officeDocument/2006/customXml" ds:itemID="{C087EB6C-F881-4902-90AB-8D094150BBB8}">
+<ds:datastoreItem xmlns:ds="http://schemas.openxmlformats.org/officeDocument/2006/customXml" ds:itemID="{952F5439-06DD-44D1-8D2B-58B89B9FE83C}">
   <ds:schemaRefs>
-    <ds:schemaRef ds:uri="http://schemas.microsoft.com/office/2006/metadata/properties"/>
-    <ds:schemaRef ds:uri="http://schemas.microsoft.com/office/infopath/2007/PartnerControls"/>
-    <ds:schemaRef ds:uri="c0a6bc8d-8f41-4685-bd9b-c286fc66c6ea"/>
+    <ds:schemaRef ds:uri="http://schemas.microsoft.com/sharepoint/v3/contenttype/forms"/>
   </ds:schemaRefs>
 </ds:datastoreItem>
 </file>

</xml_diff>